<commit_message>
i think it works
</commit_message>
<xml_diff>
--- a/template.docx
+++ b/template.docx
@@ -222,6 +222,8 @@
             <w:tcBorders>
               <w:top w:val="single" w:sz="4" w:space="0" w:color="auto"/>
               <w:left w:val="single" w:sz="4" w:space="0" w:color="auto"/>
+              <w:bottom w:val="single" w:sz="4" w:space="0" w:color="auto"/>
+              <w:right w:val="single" w:sz="4" w:space="0" w:color="auto"/>
             </w:tcBorders>
           </w:tcPr>
           <w:p>
@@ -239,131 +241,148 @@
             <w:tcW w:w="1549" w:type="dxa"/>
             <w:tcBorders>
               <w:top w:val="single" w:sz="4" w:space="0" w:color="auto"/>
-              <w:right w:val="single" w:sz="4" w:space="0" w:color="auto"/>
-            </w:tcBorders>
-          </w:tcPr>
-          <w:p>
-            <w:pPr>
-              <w:jc w:val="center"/>
-              <w:rPr>
-                <w:szCs w:val="32"/>
-                <w:rtl/>
-              </w:rPr>
-            </w:pPr>
-          </w:p>
-        </w:tc>
-        <w:tc>
-          <w:tcPr>
-            <w:tcW w:w="1550" w:type="dxa"/>
-            <w:tcBorders>
-              <w:top w:val="single" w:sz="4" w:space="0" w:color="auto"/>
-              <w:left w:val="single" w:sz="4" w:space="0" w:color="auto"/>
-            </w:tcBorders>
-          </w:tcPr>
-          <w:p>
-            <w:pPr>
-              <w:jc w:val="center"/>
-              <w:rPr>
-                <w:szCs w:val="32"/>
-                <w:rtl/>
-              </w:rPr>
-            </w:pPr>
-          </w:p>
-        </w:tc>
-        <w:tc>
-          <w:tcPr>
-            <w:tcW w:w="1550" w:type="dxa"/>
-            <w:tcBorders>
-              <w:top w:val="single" w:sz="4" w:space="0" w:color="auto"/>
-              <w:right w:val="single" w:sz="4" w:space="0" w:color="auto"/>
-            </w:tcBorders>
-          </w:tcPr>
-          <w:p>
-            <w:pPr>
-              <w:jc w:val="center"/>
-              <w:rPr>
-                <w:szCs w:val="32"/>
-                <w:rtl/>
-              </w:rPr>
-            </w:pPr>
-          </w:p>
-        </w:tc>
-        <w:tc>
-          <w:tcPr>
-            <w:tcW w:w="1550" w:type="dxa"/>
-            <w:tcBorders>
-              <w:top w:val="single" w:sz="4" w:space="0" w:color="auto"/>
-              <w:left w:val="single" w:sz="4" w:space="0" w:color="auto"/>
-            </w:tcBorders>
-          </w:tcPr>
-          <w:p>
-            <w:pPr>
-              <w:jc w:val="center"/>
-              <w:rPr>
-                <w:szCs w:val="32"/>
-                <w:rtl/>
-              </w:rPr>
-            </w:pPr>
-          </w:p>
-        </w:tc>
-        <w:tc>
-          <w:tcPr>
-            <w:tcW w:w="1550" w:type="dxa"/>
-            <w:tcBorders>
-              <w:top w:val="single" w:sz="4" w:space="0" w:color="auto"/>
-              <w:right w:val="single" w:sz="4" w:space="0" w:color="auto"/>
-            </w:tcBorders>
-          </w:tcPr>
-          <w:p>
-            <w:pPr>
-              <w:jc w:val="center"/>
-              <w:rPr>
-                <w:szCs w:val="32"/>
-                <w:rtl/>
-              </w:rPr>
-            </w:pPr>
-          </w:p>
-        </w:tc>
-        <w:tc>
-          <w:tcPr>
-            <w:tcW w:w="1550" w:type="dxa"/>
-            <w:tcBorders>
-              <w:top w:val="single" w:sz="4" w:space="0" w:color="auto"/>
-              <w:left w:val="single" w:sz="4" w:space="0" w:color="auto"/>
-            </w:tcBorders>
-          </w:tcPr>
-          <w:p>
-            <w:pPr>
-              <w:jc w:val="center"/>
-              <w:rPr>
-                <w:szCs w:val="32"/>
-                <w:rtl/>
-              </w:rPr>
-            </w:pPr>
-          </w:p>
-        </w:tc>
-        <w:tc>
-          <w:tcPr>
-            <w:tcW w:w="1550" w:type="dxa"/>
-            <w:tcBorders>
-              <w:top w:val="single" w:sz="4" w:space="0" w:color="auto"/>
-            </w:tcBorders>
-          </w:tcPr>
-          <w:p>
-            <w:pPr>
-              <w:jc w:val="center"/>
-              <w:rPr>
-                <w:szCs w:val="32"/>
-                <w:rtl/>
-              </w:rPr>
-            </w:pPr>
-          </w:p>
-        </w:tc>
-        <w:tc>
-          <w:tcPr>
-            <w:tcW w:w="1550" w:type="dxa"/>
-            <w:tcBorders>
-              <w:top w:val="single" w:sz="4" w:space="0" w:color="auto"/>
+              <w:left w:val="single" w:sz="4" w:space="0" w:color="auto"/>
+              <w:bottom w:val="single" w:sz="4" w:space="0" w:color="auto"/>
+              <w:right w:val="single" w:sz="4" w:space="0" w:color="auto"/>
+            </w:tcBorders>
+          </w:tcPr>
+          <w:p>
+            <w:pPr>
+              <w:jc w:val="center"/>
+              <w:rPr>
+                <w:szCs w:val="32"/>
+                <w:rtl/>
+              </w:rPr>
+            </w:pPr>
+          </w:p>
+        </w:tc>
+        <w:tc>
+          <w:tcPr>
+            <w:tcW w:w="1550" w:type="dxa"/>
+            <w:tcBorders>
+              <w:top w:val="single" w:sz="4" w:space="0" w:color="auto"/>
+              <w:left w:val="single" w:sz="4" w:space="0" w:color="auto"/>
+              <w:bottom w:val="single" w:sz="4" w:space="0" w:color="auto"/>
+              <w:right w:val="single" w:sz="4" w:space="0" w:color="auto"/>
+            </w:tcBorders>
+          </w:tcPr>
+          <w:p>
+            <w:pPr>
+              <w:jc w:val="center"/>
+              <w:rPr>
+                <w:szCs w:val="32"/>
+                <w:rtl/>
+              </w:rPr>
+            </w:pPr>
+          </w:p>
+        </w:tc>
+        <w:tc>
+          <w:tcPr>
+            <w:tcW w:w="1550" w:type="dxa"/>
+            <w:tcBorders>
+              <w:top w:val="single" w:sz="4" w:space="0" w:color="auto"/>
+              <w:left w:val="single" w:sz="4" w:space="0" w:color="auto"/>
+              <w:bottom w:val="single" w:sz="4" w:space="0" w:color="auto"/>
+              <w:right w:val="single" w:sz="4" w:space="0" w:color="auto"/>
+            </w:tcBorders>
+          </w:tcPr>
+          <w:p>
+            <w:pPr>
+              <w:jc w:val="center"/>
+              <w:rPr>
+                <w:szCs w:val="32"/>
+                <w:rtl/>
+              </w:rPr>
+            </w:pPr>
+          </w:p>
+        </w:tc>
+        <w:tc>
+          <w:tcPr>
+            <w:tcW w:w="1550" w:type="dxa"/>
+            <w:tcBorders>
+              <w:top w:val="single" w:sz="4" w:space="0" w:color="auto"/>
+              <w:left w:val="single" w:sz="4" w:space="0" w:color="auto"/>
+              <w:bottom w:val="single" w:sz="4" w:space="0" w:color="auto"/>
+              <w:right w:val="single" w:sz="4" w:space="0" w:color="auto"/>
+            </w:tcBorders>
+          </w:tcPr>
+          <w:p>
+            <w:pPr>
+              <w:jc w:val="center"/>
+              <w:rPr>
+                <w:szCs w:val="32"/>
+                <w:rtl/>
+              </w:rPr>
+            </w:pPr>
+          </w:p>
+        </w:tc>
+        <w:tc>
+          <w:tcPr>
+            <w:tcW w:w="1550" w:type="dxa"/>
+            <w:tcBorders>
+              <w:top w:val="single" w:sz="4" w:space="0" w:color="auto"/>
+              <w:left w:val="single" w:sz="4" w:space="0" w:color="auto"/>
+              <w:bottom w:val="single" w:sz="4" w:space="0" w:color="auto"/>
+              <w:right w:val="single" w:sz="4" w:space="0" w:color="auto"/>
+            </w:tcBorders>
+          </w:tcPr>
+          <w:p>
+            <w:pPr>
+              <w:jc w:val="center"/>
+              <w:rPr>
+                <w:szCs w:val="32"/>
+                <w:rtl/>
+              </w:rPr>
+            </w:pPr>
+          </w:p>
+        </w:tc>
+        <w:tc>
+          <w:tcPr>
+            <w:tcW w:w="1550" w:type="dxa"/>
+            <w:tcBorders>
+              <w:top w:val="single" w:sz="4" w:space="0" w:color="auto"/>
+              <w:left w:val="single" w:sz="4" w:space="0" w:color="auto"/>
+              <w:bottom w:val="single" w:sz="4" w:space="0" w:color="auto"/>
+              <w:right w:val="single" w:sz="4" w:space="0" w:color="auto"/>
+            </w:tcBorders>
+          </w:tcPr>
+          <w:p>
+            <w:pPr>
+              <w:jc w:val="center"/>
+              <w:rPr>
+                <w:szCs w:val="32"/>
+                <w:rtl/>
+              </w:rPr>
+            </w:pPr>
+          </w:p>
+        </w:tc>
+        <w:tc>
+          <w:tcPr>
+            <w:tcW w:w="1550" w:type="dxa"/>
+            <w:tcBorders>
+              <w:top w:val="single" w:sz="4" w:space="0" w:color="auto"/>
+              <w:left w:val="single" w:sz="4" w:space="0" w:color="auto"/>
+              <w:bottom w:val="single" w:sz="4" w:space="0" w:color="auto"/>
+              <w:right w:val="single" w:sz="4" w:space="0" w:color="auto"/>
+            </w:tcBorders>
+          </w:tcPr>
+          <w:p>
+            <w:pPr>
+              <w:jc w:val="center"/>
+              <w:rPr>
+                <w:szCs w:val="32"/>
+                <w:rtl/>
+              </w:rPr>
+            </w:pPr>
+          </w:p>
+        </w:tc>
+        <w:tc>
+          <w:tcPr>
+            <w:tcW w:w="1550" w:type="dxa"/>
+            <w:tcBorders>
+              <w:top w:val="single" w:sz="4" w:space="0" w:color="auto"/>
+              <w:left w:val="single" w:sz="4" w:space="0" w:color="auto"/>
+              <w:bottom w:val="single" w:sz="4" w:space="0" w:color="auto"/>
               <w:right w:val="single" w:sz="4" w:space="0" w:color="auto"/>
             </w:tcBorders>
           </w:tcPr>
@@ -383,8 +402,10 @@
           <w:tcPr>
             <w:tcW w:w="1549" w:type="dxa"/>
             <w:tcBorders>
-              <w:left w:val="single" w:sz="4" w:space="0" w:color="auto"/>
-              <w:bottom w:val="single" w:sz="4" w:space="0" w:color="auto"/>
+              <w:top w:val="single" w:sz="4" w:space="0" w:color="auto"/>
+              <w:left w:val="single" w:sz="4" w:space="0" w:color="auto"/>
+              <w:bottom w:val="single" w:sz="4" w:space="0" w:color="auto"/>
+              <w:right w:val="single" w:sz="4" w:space="0" w:color="auto"/>
             </w:tcBorders>
           </w:tcPr>
           <w:p>
@@ -401,131 +422,148 @@
           <w:tcPr>
             <w:tcW w:w="1549" w:type="dxa"/>
             <w:tcBorders>
-              <w:bottom w:val="single" w:sz="4" w:space="0" w:color="auto"/>
-              <w:right w:val="single" w:sz="4" w:space="0" w:color="auto"/>
-            </w:tcBorders>
-          </w:tcPr>
-          <w:p>
-            <w:pPr>
-              <w:jc w:val="center"/>
-              <w:rPr>
-                <w:szCs w:val="32"/>
-                <w:rtl/>
-              </w:rPr>
-            </w:pPr>
-          </w:p>
-        </w:tc>
-        <w:tc>
-          <w:tcPr>
-            <w:tcW w:w="1550" w:type="dxa"/>
-            <w:tcBorders>
-              <w:left w:val="single" w:sz="4" w:space="0" w:color="auto"/>
-              <w:bottom w:val="single" w:sz="4" w:space="0" w:color="auto"/>
-            </w:tcBorders>
-          </w:tcPr>
-          <w:p>
-            <w:pPr>
-              <w:jc w:val="center"/>
-              <w:rPr>
-                <w:szCs w:val="32"/>
-                <w:rtl/>
-              </w:rPr>
-            </w:pPr>
-          </w:p>
-        </w:tc>
-        <w:tc>
-          <w:tcPr>
-            <w:tcW w:w="1550" w:type="dxa"/>
-            <w:tcBorders>
-              <w:bottom w:val="single" w:sz="4" w:space="0" w:color="auto"/>
-              <w:right w:val="single" w:sz="4" w:space="0" w:color="auto"/>
-            </w:tcBorders>
-          </w:tcPr>
-          <w:p>
-            <w:pPr>
-              <w:jc w:val="center"/>
-              <w:rPr>
-                <w:szCs w:val="32"/>
-                <w:rtl/>
-              </w:rPr>
-            </w:pPr>
-          </w:p>
-        </w:tc>
-        <w:tc>
-          <w:tcPr>
-            <w:tcW w:w="1550" w:type="dxa"/>
-            <w:tcBorders>
-              <w:left w:val="single" w:sz="4" w:space="0" w:color="auto"/>
-              <w:bottom w:val="single" w:sz="4" w:space="0" w:color="auto"/>
-            </w:tcBorders>
-          </w:tcPr>
-          <w:p>
-            <w:pPr>
-              <w:jc w:val="center"/>
-              <w:rPr>
-                <w:szCs w:val="32"/>
-                <w:rtl/>
-              </w:rPr>
-            </w:pPr>
-          </w:p>
-        </w:tc>
-        <w:tc>
-          <w:tcPr>
-            <w:tcW w:w="1550" w:type="dxa"/>
-            <w:tcBorders>
-              <w:bottom w:val="single" w:sz="4" w:space="0" w:color="auto"/>
-              <w:right w:val="single" w:sz="4" w:space="0" w:color="auto"/>
-            </w:tcBorders>
-          </w:tcPr>
-          <w:p>
-            <w:pPr>
-              <w:jc w:val="center"/>
-              <w:rPr>
-                <w:szCs w:val="32"/>
-                <w:rtl/>
-              </w:rPr>
-            </w:pPr>
-          </w:p>
-        </w:tc>
-        <w:tc>
-          <w:tcPr>
-            <w:tcW w:w="1550" w:type="dxa"/>
-            <w:tcBorders>
-              <w:left w:val="single" w:sz="4" w:space="0" w:color="auto"/>
-              <w:bottom w:val="single" w:sz="4" w:space="0" w:color="auto"/>
-            </w:tcBorders>
-          </w:tcPr>
-          <w:p>
-            <w:pPr>
-              <w:jc w:val="center"/>
-              <w:rPr>
-                <w:szCs w:val="32"/>
-                <w:rtl/>
-              </w:rPr>
-            </w:pPr>
-          </w:p>
-        </w:tc>
-        <w:tc>
-          <w:tcPr>
-            <w:tcW w:w="1550" w:type="dxa"/>
-            <w:tcBorders>
-              <w:bottom w:val="single" w:sz="4" w:space="0" w:color="auto"/>
-            </w:tcBorders>
-          </w:tcPr>
-          <w:p>
-            <w:pPr>
-              <w:jc w:val="center"/>
-              <w:rPr>
-                <w:szCs w:val="32"/>
-                <w:rtl/>
-              </w:rPr>
-            </w:pPr>
-          </w:p>
-        </w:tc>
-        <w:tc>
-          <w:tcPr>
-            <w:tcW w:w="1550" w:type="dxa"/>
-            <w:tcBorders>
+              <w:top w:val="single" w:sz="4" w:space="0" w:color="auto"/>
+              <w:left w:val="single" w:sz="4" w:space="0" w:color="auto"/>
+              <w:bottom w:val="single" w:sz="4" w:space="0" w:color="auto"/>
+              <w:right w:val="single" w:sz="4" w:space="0" w:color="auto"/>
+            </w:tcBorders>
+          </w:tcPr>
+          <w:p>
+            <w:pPr>
+              <w:jc w:val="center"/>
+              <w:rPr>
+                <w:szCs w:val="32"/>
+                <w:rtl/>
+              </w:rPr>
+            </w:pPr>
+          </w:p>
+        </w:tc>
+        <w:tc>
+          <w:tcPr>
+            <w:tcW w:w="1550" w:type="dxa"/>
+            <w:tcBorders>
+              <w:top w:val="single" w:sz="4" w:space="0" w:color="auto"/>
+              <w:left w:val="single" w:sz="4" w:space="0" w:color="auto"/>
+              <w:bottom w:val="single" w:sz="4" w:space="0" w:color="auto"/>
+              <w:right w:val="single" w:sz="4" w:space="0" w:color="auto"/>
+            </w:tcBorders>
+          </w:tcPr>
+          <w:p>
+            <w:pPr>
+              <w:jc w:val="center"/>
+              <w:rPr>
+                <w:szCs w:val="32"/>
+                <w:rtl/>
+              </w:rPr>
+            </w:pPr>
+          </w:p>
+        </w:tc>
+        <w:tc>
+          <w:tcPr>
+            <w:tcW w:w="1550" w:type="dxa"/>
+            <w:tcBorders>
+              <w:top w:val="single" w:sz="4" w:space="0" w:color="auto"/>
+              <w:left w:val="single" w:sz="4" w:space="0" w:color="auto"/>
+              <w:bottom w:val="single" w:sz="4" w:space="0" w:color="auto"/>
+              <w:right w:val="single" w:sz="4" w:space="0" w:color="auto"/>
+            </w:tcBorders>
+          </w:tcPr>
+          <w:p>
+            <w:pPr>
+              <w:jc w:val="center"/>
+              <w:rPr>
+                <w:szCs w:val="32"/>
+                <w:rtl/>
+              </w:rPr>
+            </w:pPr>
+          </w:p>
+        </w:tc>
+        <w:tc>
+          <w:tcPr>
+            <w:tcW w:w="1550" w:type="dxa"/>
+            <w:tcBorders>
+              <w:top w:val="single" w:sz="4" w:space="0" w:color="auto"/>
+              <w:left w:val="single" w:sz="4" w:space="0" w:color="auto"/>
+              <w:bottom w:val="single" w:sz="4" w:space="0" w:color="auto"/>
+              <w:right w:val="single" w:sz="4" w:space="0" w:color="auto"/>
+            </w:tcBorders>
+          </w:tcPr>
+          <w:p>
+            <w:pPr>
+              <w:jc w:val="center"/>
+              <w:rPr>
+                <w:szCs w:val="32"/>
+                <w:rtl/>
+              </w:rPr>
+            </w:pPr>
+          </w:p>
+        </w:tc>
+        <w:tc>
+          <w:tcPr>
+            <w:tcW w:w="1550" w:type="dxa"/>
+            <w:tcBorders>
+              <w:top w:val="single" w:sz="4" w:space="0" w:color="auto"/>
+              <w:left w:val="single" w:sz="4" w:space="0" w:color="auto"/>
+              <w:bottom w:val="single" w:sz="4" w:space="0" w:color="auto"/>
+              <w:right w:val="single" w:sz="4" w:space="0" w:color="auto"/>
+            </w:tcBorders>
+          </w:tcPr>
+          <w:p>
+            <w:pPr>
+              <w:jc w:val="center"/>
+              <w:rPr>
+                <w:szCs w:val="32"/>
+                <w:rtl/>
+              </w:rPr>
+            </w:pPr>
+          </w:p>
+        </w:tc>
+        <w:tc>
+          <w:tcPr>
+            <w:tcW w:w="1550" w:type="dxa"/>
+            <w:tcBorders>
+              <w:top w:val="single" w:sz="4" w:space="0" w:color="auto"/>
+              <w:left w:val="single" w:sz="4" w:space="0" w:color="auto"/>
+              <w:bottom w:val="single" w:sz="4" w:space="0" w:color="auto"/>
+              <w:right w:val="single" w:sz="4" w:space="0" w:color="auto"/>
+            </w:tcBorders>
+          </w:tcPr>
+          <w:p>
+            <w:pPr>
+              <w:jc w:val="center"/>
+              <w:rPr>
+                <w:szCs w:val="32"/>
+                <w:rtl/>
+              </w:rPr>
+            </w:pPr>
+          </w:p>
+        </w:tc>
+        <w:tc>
+          <w:tcPr>
+            <w:tcW w:w="1550" w:type="dxa"/>
+            <w:tcBorders>
+              <w:top w:val="single" w:sz="4" w:space="0" w:color="auto"/>
+              <w:left w:val="single" w:sz="4" w:space="0" w:color="auto"/>
+              <w:bottom w:val="single" w:sz="4" w:space="0" w:color="auto"/>
+              <w:right w:val="single" w:sz="4" w:space="0" w:color="auto"/>
+            </w:tcBorders>
+          </w:tcPr>
+          <w:p>
+            <w:pPr>
+              <w:jc w:val="center"/>
+              <w:rPr>
+                <w:szCs w:val="32"/>
+                <w:rtl/>
+              </w:rPr>
+            </w:pPr>
+          </w:p>
+        </w:tc>
+        <w:tc>
+          <w:tcPr>
+            <w:tcW w:w="1550" w:type="dxa"/>
+            <w:tcBorders>
+              <w:top w:val="single" w:sz="4" w:space="0" w:color="auto"/>
+              <w:left w:val="single" w:sz="4" w:space="0" w:color="auto"/>
               <w:bottom w:val="single" w:sz="4" w:space="0" w:color="auto"/>
               <w:right w:val="single" w:sz="4" w:space="0" w:color="auto"/>
             </w:tcBorders>
@@ -743,6 +781,8 @@
             <w:tcBorders>
               <w:top w:val="single" w:sz="4" w:space="0" w:color="auto"/>
               <w:left w:val="single" w:sz="4" w:space="0" w:color="auto"/>
+              <w:bottom w:val="single" w:sz="4" w:space="0" w:color="auto"/>
+              <w:right w:val="single" w:sz="4" w:space="0" w:color="auto"/>
             </w:tcBorders>
           </w:tcPr>
           <w:p>
@@ -760,131 +800,148 @@
             <w:tcW w:w="1549" w:type="dxa"/>
             <w:tcBorders>
               <w:top w:val="single" w:sz="4" w:space="0" w:color="auto"/>
-              <w:right w:val="single" w:sz="4" w:space="0" w:color="auto"/>
-            </w:tcBorders>
-          </w:tcPr>
-          <w:p>
-            <w:pPr>
-              <w:jc w:val="center"/>
-              <w:rPr>
-                <w:szCs w:val="32"/>
-                <w:rtl/>
-              </w:rPr>
-            </w:pPr>
-          </w:p>
-        </w:tc>
-        <w:tc>
-          <w:tcPr>
-            <w:tcW w:w="1550" w:type="dxa"/>
-            <w:tcBorders>
-              <w:top w:val="single" w:sz="4" w:space="0" w:color="auto"/>
-              <w:left w:val="single" w:sz="4" w:space="0" w:color="auto"/>
-            </w:tcBorders>
-          </w:tcPr>
-          <w:p>
-            <w:pPr>
-              <w:jc w:val="center"/>
-              <w:rPr>
-                <w:szCs w:val="32"/>
-                <w:rtl/>
-              </w:rPr>
-            </w:pPr>
-          </w:p>
-        </w:tc>
-        <w:tc>
-          <w:tcPr>
-            <w:tcW w:w="1550" w:type="dxa"/>
-            <w:tcBorders>
-              <w:top w:val="single" w:sz="4" w:space="0" w:color="auto"/>
-              <w:right w:val="single" w:sz="4" w:space="0" w:color="auto"/>
-            </w:tcBorders>
-          </w:tcPr>
-          <w:p>
-            <w:pPr>
-              <w:jc w:val="center"/>
-              <w:rPr>
-                <w:szCs w:val="32"/>
-                <w:rtl/>
-              </w:rPr>
-            </w:pPr>
-          </w:p>
-        </w:tc>
-        <w:tc>
-          <w:tcPr>
-            <w:tcW w:w="1550" w:type="dxa"/>
-            <w:tcBorders>
-              <w:top w:val="single" w:sz="4" w:space="0" w:color="auto"/>
-              <w:left w:val="single" w:sz="4" w:space="0" w:color="auto"/>
-            </w:tcBorders>
-          </w:tcPr>
-          <w:p>
-            <w:pPr>
-              <w:jc w:val="center"/>
-              <w:rPr>
-                <w:szCs w:val="32"/>
-                <w:rtl/>
-              </w:rPr>
-            </w:pPr>
-          </w:p>
-        </w:tc>
-        <w:tc>
-          <w:tcPr>
-            <w:tcW w:w="1550" w:type="dxa"/>
-            <w:tcBorders>
-              <w:top w:val="single" w:sz="4" w:space="0" w:color="auto"/>
-              <w:right w:val="single" w:sz="4" w:space="0" w:color="auto"/>
-            </w:tcBorders>
-          </w:tcPr>
-          <w:p>
-            <w:pPr>
-              <w:jc w:val="center"/>
-              <w:rPr>
-                <w:szCs w:val="32"/>
-                <w:rtl/>
-              </w:rPr>
-            </w:pPr>
-          </w:p>
-        </w:tc>
-        <w:tc>
-          <w:tcPr>
-            <w:tcW w:w="1550" w:type="dxa"/>
-            <w:tcBorders>
-              <w:top w:val="single" w:sz="4" w:space="0" w:color="auto"/>
-              <w:left w:val="single" w:sz="4" w:space="0" w:color="auto"/>
-            </w:tcBorders>
-          </w:tcPr>
-          <w:p>
-            <w:pPr>
-              <w:jc w:val="center"/>
-              <w:rPr>
-                <w:szCs w:val="32"/>
-                <w:rtl/>
-              </w:rPr>
-            </w:pPr>
-          </w:p>
-        </w:tc>
-        <w:tc>
-          <w:tcPr>
-            <w:tcW w:w="1550" w:type="dxa"/>
-            <w:tcBorders>
-              <w:top w:val="single" w:sz="4" w:space="0" w:color="auto"/>
-            </w:tcBorders>
-          </w:tcPr>
-          <w:p>
-            <w:pPr>
-              <w:jc w:val="center"/>
-              <w:rPr>
-                <w:szCs w:val="32"/>
-                <w:rtl/>
-              </w:rPr>
-            </w:pPr>
-          </w:p>
-        </w:tc>
-        <w:tc>
-          <w:tcPr>
-            <w:tcW w:w="1550" w:type="dxa"/>
-            <w:tcBorders>
-              <w:top w:val="single" w:sz="4" w:space="0" w:color="auto"/>
+              <w:left w:val="single" w:sz="4" w:space="0" w:color="auto"/>
+              <w:bottom w:val="single" w:sz="4" w:space="0" w:color="auto"/>
+              <w:right w:val="single" w:sz="4" w:space="0" w:color="auto"/>
+            </w:tcBorders>
+          </w:tcPr>
+          <w:p>
+            <w:pPr>
+              <w:jc w:val="center"/>
+              <w:rPr>
+                <w:szCs w:val="32"/>
+                <w:rtl/>
+              </w:rPr>
+            </w:pPr>
+          </w:p>
+        </w:tc>
+        <w:tc>
+          <w:tcPr>
+            <w:tcW w:w="1550" w:type="dxa"/>
+            <w:tcBorders>
+              <w:top w:val="single" w:sz="4" w:space="0" w:color="auto"/>
+              <w:left w:val="single" w:sz="4" w:space="0" w:color="auto"/>
+              <w:bottom w:val="single" w:sz="4" w:space="0" w:color="auto"/>
+              <w:right w:val="single" w:sz="4" w:space="0" w:color="auto"/>
+            </w:tcBorders>
+          </w:tcPr>
+          <w:p>
+            <w:pPr>
+              <w:jc w:val="center"/>
+              <w:rPr>
+                <w:szCs w:val="32"/>
+                <w:rtl/>
+              </w:rPr>
+            </w:pPr>
+          </w:p>
+        </w:tc>
+        <w:tc>
+          <w:tcPr>
+            <w:tcW w:w="1550" w:type="dxa"/>
+            <w:tcBorders>
+              <w:top w:val="single" w:sz="4" w:space="0" w:color="auto"/>
+              <w:left w:val="single" w:sz="4" w:space="0" w:color="auto"/>
+              <w:bottom w:val="single" w:sz="4" w:space="0" w:color="auto"/>
+              <w:right w:val="single" w:sz="4" w:space="0" w:color="auto"/>
+            </w:tcBorders>
+          </w:tcPr>
+          <w:p>
+            <w:pPr>
+              <w:jc w:val="center"/>
+              <w:rPr>
+                <w:szCs w:val="32"/>
+                <w:rtl/>
+              </w:rPr>
+            </w:pPr>
+          </w:p>
+        </w:tc>
+        <w:tc>
+          <w:tcPr>
+            <w:tcW w:w="1550" w:type="dxa"/>
+            <w:tcBorders>
+              <w:top w:val="single" w:sz="4" w:space="0" w:color="auto"/>
+              <w:left w:val="single" w:sz="4" w:space="0" w:color="auto"/>
+              <w:bottom w:val="single" w:sz="4" w:space="0" w:color="auto"/>
+              <w:right w:val="single" w:sz="4" w:space="0" w:color="auto"/>
+            </w:tcBorders>
+          </w:tcPr>
+          <w:p>
+            <w:pPr>
+              <w:jc w:val="center"/>
+              <w:rPr>
+                <w:szCs w:val="32"/>
+                <w:rtl/>
+              </w:rPr>
+            </w:pPr>
+          </w:p>
+        </w:tc>
+        <w:tc>
+          <w:tcPr>
+            <w:tcW w:w="1550" w:type="dxa"/>
+            <w:tcBorders>
+              <w:top w:val="single" w:sz="4" w:space="0" w:color="auto"/>
+              <w:left w:val="single" w:sz="4" w:space="0" w:color="auto"/>
+              <w:bottom w:val="single" w:sz="4" w:space="0" w:color="auto"/>
+              <w:right w:val="single" w:sz="4" w:space="0" w:color="auto"/>
+            </w:tcBorders>
+          </w:tcPr>
+          <w:p>
+            <w:pPr>
+              <w:jc w:val="center"/>
+              <w:rPr>
+                <w:szCs w:val="32"/>
+                <w:rtl/>
+              </w:rPr>
+            </w:pPr>
+          </w:p>
+        </w:tc>
+        <w:tc>
+          <w:tcPr>
+            <w:tcW w:w="1550" w:type="dxa"/>
+            <w:tcBorders>
+              <w:top w:val="single" w:sz="4" w:space="0" w:color="auto"/>
+              <w:left w:val="single" w:sz="4" w:space="0" w:color="auto"/>
+              <w:bottom w:val="single" w:sz="4" w:space="0" w:color="auto"/>
+              <w:right w:val="single" w:sz="4" w:space="0" w:color="auto"/>
+            </w:tcBorders>
+          </w:tcPr>
+          <w:p>
+            <w:pPr>
+              <w:jc w:val="center"/>
+              <w:rPr>
+                <w:szCs w:val="32"/>
+                <w:rtl/>
+              </w:rPr>
+            </w:pPr>
+          </w:p>
+        </w:tc>
+        <w:tc>
+          <w:tcPr>
+            <w:tcW w:w="1550" w:type="dxa"/>
+            <w:tcBorders>
+              <w:top w:val="single" w:sz="4" w:space="0" w:color="auto"/>
+              <w:left w:val="single" w:sz="4" w:space="0" w:color="auto"/>
+              <w:bottom w:val="single" w:sz="4" w:space="0" w:color="auto"/>
+              <w:right w:val="single" w:sz="4" w:space="0" w:color="auto"/>
+            </w:tcBorders>
+          </w:tcPr>
+          <w:p>
+            <w:pPr>
+              <w:jc w:val="center"/>
+              <w:rPr>
+                <w:szCs w:val="32"/>
+                <w:rtl/>
+              </w:rPr>
+            </w:pPr>
+          </w:p>
+        </w:tc>
+        <w:tc>
+          <w:tcPr>
+            <w:tcW w:w="1550" w:type="dxa"/>
+            <w:tcBorders>
+              <w:top w:val="single" w:sz="4" w:space="0" w:color="auto"/>
+              <w:left w:val="single" w:sz="4" w:space="0" w:color="auto"/>
+              <w:bottom w:val="single" w:sz="4" w:space="0" w:color="auto"/>
               <w:right w:val="single" w:sz="4" w:space="0" w:color="auto"/>
             </w:tcBorders>
           </w:tcPr>
@@ -904,8 +961,10 @@
           <w:tcPr>
             <w:tcW w:w="1549" w:type="dxa"/>
             <w:tcBorders>
-              <w:left w:val="single" w:sz="4" w:space="0" w:color="auto"/>
-              <w:bottom w:val="single" w:sz="4" w:space="0" w:color="auto"/>
+              <w:top w:val="single" w:sz="4" w:space="0" w:color="auto"/>
+              <w:left w:val="single" w:sz="4" w:space="0" w:color="auto"/>
+              <w:bottom w:val="single" w:sz="4" w:space="0" w:color="auto"/>
+              <w:right w:val="single" w:sz="4" w:space="0" w:color="auto"/>
             </w:tcBorders>
           </w:tcPr>
           <w:p>
@@ -922,131 +981,148 @@
           <w:tcPr>
             <w:tcW w:w="1549" w:type="dxa"/>
             <w:tcBorders>
-              <w:bottom w:val="single" w:sz="4" w:space="0" w:color="auto"/>
-              <w:right w:val="single" w:sz="4" w:space="0" w:color="auto"/>
-            </w:tcBorders>
-          </w:tcPr>
-          <w:p>
-            <w:pPr>
-              <w:jc w:val="center"/>
-              <w:rPr>
-                <w:szCs w:val="32"/>
-                <w:rtl/>
-              </w:rPr>
-            </w:pPr>
-          </w:p>
-        </w:tc>
-        <w:tc>
-          <w:tcPr>
-            <w:tcW w:w="1550" w:type="dxa"/>
-            <w:tcBorders>
-              <w:left w:val="single" w:sz="4" w:space="0" w:color="auto"/>
-              <w:bottom w:val="single" w:sz="4" w:space="0" w:color="auto"/>
-            </w:tcBorders>
-          </w:tcPr>
-          <w:p>
-            <w:pPr>
-              <w:jc w:val="center"/>
-              <w:rPr>
-                <w:szCs w:val="32"/>
-                <w:rtl/>
-              </w:rPr>
-            </w:pPr>
-          </w:p>
-        </w:tc>
-        <w:tc>
-          <w:tcPr>
-            <w:tcW w:w="1550" w:type="dxa"/>
-            <w:tcBorders>
-              <w:bottom w:val="single" w:sz="4" w:space="0" w:color="auto"/>
-              <w:right w:val="single" w:sz="4" w:space="0" w:color="auto"/>
-            </w:tcBorders>
-          </w:tcPr>
-          <w:p>
-            <w:pPr>
-              <w:jc w:val="center"/>
-              <w:rPr>
-                <w:szCs w:val="32"/>
-                <w:rtl/>
-              </w:rPr>
-            </w:pPr>
-          </w:p>
-        </w:tc>
-        <w:tc>
-          <w:tcPr>
-            <w:tcW w:w="1550" w:type="dxa"/>
-            <w:tcBorders>
-              <w:left w:val="single" w:sz="4" w:space="0" w:color="auto"/>
-              <w:bottom w:val="single" w:sz="4" w:space="0" w:color="auto"/>
-            </w:tcBorders>
-          </w:tcPr>
-          <w:p>
-            <w:pPr>
-              <w:jc w:val="center"/>
-              <w:rPr>
-                <w:szCs w:val="32"/>
-                <w:rtl/>
-              </w:rPr>
-            </w:pPr>
-          </w:p>
-        </w:tc>
-        <w:tc>
-          <w:tcPr>
-            <w:tcW w:w="1550" w:type="dxa"/>
-            <w:tcBorders>
-              <w:bottom w:val="single" w:sz="4" w:space="0" w:color="auto"/>
-              <w:right w:val="single" w:sz="4" w:space="0" w:color="auto"/>
-            </w:tcBorders>
-          </w:tcPr>
-          <w:p>
-            <w:pPr>
-              <w:jc w:val="center"/>
-              <w:rPr>
-                <w:szCs w:val="32"/>
-                <w:rtl/>
-              </w:rPr>
-            </w:pPr>
-          </w:p>
-        </w:tc>
-        <w:tc>
-          <w:tcPr>
-            <w:tcW w:w="1550" w:type="dxa"/>
-            <w:tcBorders>
-              <w:left w:val="single" w:sz="4" w:space="0" w:color="auto"/>
-              <w:bottom w:val="single" w:sz="4" w:space="0" w:color="auto"/>
-            </w:tcBorders>
-          </w:tcPr>
-          <w:p>
-            <w:pPr>
-              <w:jc w:val="center"/>
-              <w:rPr>
-                <w:szCs w:val="32"/>
-                <w:rtl/>
-              </w:rPr>
-            </w:pPr>
-          </w:p>
-        </w:tc>
-        <w:tc>
-          <w:tcPr>
-            <w:tcW w:w="1550" w:type="dxa"/>
-            <w:tcBorders>
-              <w:bottom w:val="single" w:sz="4" w:space="0" w:color="auto"/>
-            </w:tcBorders>
-          </w:tcPr>
-          <w:p>
-            <w:pPr>
-              <w:jc w:val="center"/>
-              <w:rPr>
-                <w:szCs w:val="32"/>
-                <w:rtl/>
-              </w:rPr>
-            </w:pPr>
-          </w:p>
-        </w:tc>
-        <w:tc>
-          <w:tcPr>
-            <w:tcW w:w="1550" w:type="dxa"/>
-            <w:tcBorders>
+              <w:top w:val="single" w:sz="4" w:space="0" w:color="auto"/>
+              <w:left w:val="single" w:sz="4" w:space="0" w:color="auto"/>
+              <w:bottom w:val="single" w:sz="4" w:space="0" w:color="auto"/>
+              <w:right w:val="single" w:sz="4" w:space="0" w:color="auto"/>
+            </w:tcBorders>
+          </w:tcPr>
+          <w:p>
+            <w:pPr>
+              <w:jc w:val="center"/>
+              <w:rPr>
+                <w:szCs w:val="32"/>
+                <w:rtl/>
+              </w:rPr>
+            </w:pPr>
+          </w:p>
+        </w:tc>
+        <w:tc>
+          <w:tcPr>
+            <w:tcW w:w="1550" w:type="dxa"/>
+            <w:tcBorders>
+              <w:top w:val="single" w:sz="4" w:space="0" w:color="auto"/>
+              <w:left w:val="single" w:sz="4" w:space="0" w:color="auto"/>
+              <w:bottom w:val="single" w:sz="4" w:space="0" w:color="auto"/>
+              <w:right w:val="single" w:sz="4" w:space="0" w:color="auto"/>
+            </w:tcBorders>
+          </w:tcPr>
+          <w:p>
+            <w:pPr>
+              <w:jc w:val="center"/>
+              <w:rPr>
+                <w:szCs w:val="32"/>
+                <w:rtl/>
+              </w:rPr>
+            </w:pPr>
+          </w:p>
+        </w:tc>
+        <w:tc>
+          <w:tcPr>
+            <w:tcW w:w="1550" w:type="dxa"/>
+            <w:tcBorders>
+              <w:top w:val="single" w:sz="4" w:space="0" w:color="auto"/>
+              <w:left w:val="single" w:sz="4" w:space="0" w:color="auto"/>
+              <w:bottom w:val="single" w:sz="4" w:space="0" w:color="auto"/>
+              <w:right w:val="single" w:sz="4" w:space="0" w:color="auto"/>
+            </w:tcBorders>
+          </w:tcPr>
+          <w:p>
+            <w:pPr>
+              <w:jc w:val="center"/>
+              <w:rPr>
+                <w:szCs w:val="32"/>
+                <w:rtl/>
+              </w:rPr>
+            </w:pPr>
+          </w:p>
+        </w:tc>
+        <w:tc>
+          <w:tcPr>
+            <w:tcW w:w="1550" w:type="dxa"/>
+            <w:tcBorders>
+              <w:top w:val="single" w:sz="4" w:space="0" w:color="auto"/>
+              <w:left w:val="single" w:sz="4" w:space="0" w:color="auto"/>
+              <w:bottom w:val="single" w:sz="4" w:space="0" w:color="auto"/>
+              <w:right w:val="single" w:sz="4" w:space="0" w:color="auto"/>
+            </w:tcBorders>
+          </w:tcPr>
+          <w:p>
+            <w:pPr>
+              <w:jc w:val="center"/>
+              <w:rPr>
+                <w:szCs w:val="32"/>
+                <w:rtl/>
+              </w:rPr>
+            </w:pPr>
+          </w:p>
+        </w:tc>
+        <w:tc>
+          <w:tcPr>
+            <w:tcW w:w="1550" w:type="dxa"/>
+            <w:tcBorders>
+              <w:top w:val="single" w:sz="4" w:space="0" w:color="auto"/>
+              <w:left w:val="single" w:sz="4" w:space="0" w:color="auto"/>
+              <w:bottom w:val="single" w:sz="4" w:space="0" w:color="auto"/>
+              <w:right w:val="single" w:sz="4" w:space="0" w:color="auto"/>
+            </w:tcBorders>
+          </w:tcPr>
+          <w:p>
+            <w:pPr>
+              <w:jc w:val="center"/>
+              <w:rPr>
+                <w:szCs w:val="32"/>
+                <w:rtl/>
+              </w:rPr>
+            </w:pPr>
+          </w:p>
+        </w:tc>
+        <w:tc>
+          <w:tcPr>
+            <w:tcW w:w="1550" w:type="dxa"/>
+            <w:tcBorders>
+              <w:top w:val="single" w:sz="4" w:space="0" w:color="auto"/>
+              <w:left w:val="single" w:sz="4" w:space="0" w:color="auto"/>
+              <w:bottom w:val="single" w:sz="4" w:space="0" w:color="auto"/>
+              <w:right w:val="single" w:sz="4" w:space="0" w:color="auto"/>
+            </w:tcBorders>
+          </w:tcPr>
+          <w:p>
+            <w:pPr>
+              <w:jc w:val="center"/>
+              <w:rPr>
+                <w:szCs w:val="32"/>
+                <w:rtl/>
+              </w:rPr>
+            </w:pPr>
+          </w:p>
+        </w:tc>
+        <w:tc>
+          <w:tcPr>
+            <w:tcW w:w="1550" w:type="dxa"/>
+            <w:tcBorders>
+              <w:top w:val="single" w:sz="4" w:space="0" w:color="auto"/>
+              <w:left w:val="single" w:sz="4" w:space="0" w:color="auto"/>
+              <w:bottom w:val="single" w:sz="4" w:space="0" w:color="auto"/>
+              <w:right w:val="single" w:sz="4" w:space="0" w:color="auto"/>
+            </w:tcBorders>
+          </w:tcPr>
+          <w:p>
+            <w:pPr>
+              <w:jc w:val="center"/>
+              <w:rPr>
+                <w:szCs w:val="32"/>
+                <w:rtl/>
+              </w:rPr>
+            </w:pPr>
+          </w:p>
+        </w:tc>
+        <w:tc>
+          <w:tcPr>
+            <w:tcW w:w="1550" w:type="dxa"/>
+            <w:tcBorders>
+              <w:top w:val="single" w:sz="4" w:space="0" w:color="auto"/>
+              <w:left w:val="single" w:sz="4" w:space="0" w:color="auto"/>
               <w:bottom w:val="single" w:sz="4" w:space="0" w:color="auto"/>
               <w:right w:val="single" w:sz="4" w:space="0" w:color="auto"/>
             </w:tcBorders>
@@ -1264,6 +1340,8 @@
             <w:tcBorders>
               <w:top w:val="single" w:sz="4" w:space="0" w:color="auto"/>
               <w:left w:val="single" w:sz="4" w:space="0" w:color="auto"/>
+              <w:bottom w:val="single" w:sz="4" w:space="0" w:color="auto"/>
+              <w:right w:val="single" w:sz="4" w:space="0" w:color="auto"/>
             </w:tcBorders>
           </w:tcPr>
           <w:p>
@@ -1281,78 +1359,88 @@
             <w:tcW w:w="1549" w:type="dxa"/>
             <w:tcBorders>
               <w:top w:val="single" w:sz="4" w:space="0" w:color="auto"/>
-              <w:right w:val="single" w:sz="4" w:space="0" w:color="auto"/>
-            </w:tcBorders>
-          </w:tcPr>
-          <w:p>
-            <w:pPr>
-              <w:jc w:val="center"/>
-              <w:rPr>
-                <w:szCs w:val="32"/>
-                <w:rtl/>
-              </w:rPr>
-            </w:pPr>
-          </w:p>
-        </w:tc>
-        <w:tc>
-          <w:tcPr>
-            <w:tcW w:w="1550" w:type="dxa"/>
-            <w:tcBorders>
-              <w:top w:val="single" w:sz="4" w:space="0" w:color="auto"/>
-              <w:left w:val="single" w:sz="4" w:space="0" w:color="auto"/>
-            </w:tcBorders>
-          </w:tcPr>
-          <w:p>
-            <w:pPr>
-              <w:jc w:val="center"/>
-              <w:rPr>
-                <w:szCs w:val="32"/>
-                <w:rtl/>
-              </w:rPr>
-            </w:pPr>
-          </w:p>
-        </w:tc>
-        <w:tc>
-          <w:tcPr>
-            <w:tcW w:w="1550" w:type="dxa"/>
-            <w:tcBorders>
-              <w:top w:val="single" w:sz="4" w:space="0" w:color="auto"/>
-              <w:right w:val="single" w:sz="4" w:space="0" w:color="auto"/>
-            </w:tcBorders>
-          </w:tcPr>
-          <w:p>
-            <w:pPr>
-              <w:jc w:val="center"/>
-              <w:rPr>
-                <w:szCs w:val="32"/>
-                <w:rtl/>
-              </w:rPr>
-            </w:pPr>
-          </w:p>
-        </w:tc>
-        <w:tc>
-          <w:tcPr>
-            <w:tcW w:w="1550" w:type="dxa"/>
-            <w:tcBorders>
-              <w:top w:val="single" w:sz="4" w:space="0" w:color="auto"/>
-              <w:left w:val="single" w:sz="4" w:space="0" w:color="auto"/>
-            </w:tcBorders>
-          </w:tcPr>
-          <w:p>
-            <w:pPr>
-              <w:jc w:val="center"/>
-              <w:rPr>
-                <w:szCs w:val="32"/>
-                <w:rtl/>
-              </w:rPr>
-            </w:pPr>
-          </w:p>
-        </w:tc>
-        <w:tc>
-          <w:tcPr>
-            <w:tcW w:w="1550" w:type="dxa"/>
-            <w:tcBorders>
-              <w:top w:val="single" w:sz="4" w:space="0" w:color="auto"/>
+              <w:left w:val="single" w:sz="4" w:space="0" w:color="auto"/>
+              <w:bottom w:val="single" w:sz="4" w:space="0" w:color="auto"/>
+              <w:right w:val="single" w:sz="4" w:space="0" w:color="auto"/>
+            </w:tcBorders>
+          </w:tcPr>
+          <w:p>
+            <w:pPr>
+              <w:jc w:val="center"/>
+              <w:rPr>
+                <w:szCs w:val="32"/>
+                <w:rtl/>
+              </w:rPr>
+            </w:pPr>
+          </w:p>
+        </w:tc>
+        <w:tc>
+          <w:tcPr>
+            <w:tcW w:w="1550" w:type="dxa"/>
+            <w:tcBorders>
+              <w:top w:val="single" w:sz="4" w:space="0" w:color="auto"/>
+              <w:left w:val="single" w:sz="4" w:space="0" w:color="auto"/>
+              <w:bottom w:val="single" w:sz="4" w:space="0" w:color="auto"/>
+              <w:right w:val="single" w:sz="4" w:space="0" w:color="auto"/>
+            </w:tcBorders>
+          </w:tcPr>
+          <w:p>
+            <w:pPr>
+              <w:jc w:val="center"/>
+              <w:rPr>
+                <w:szCs w:val="32"/>
+                <w:rtl/>
+              </w:rPr>
+            </w:pPr>
+          </w:p>
+        </w:tc>
+        <w:tc>
+          <w:tcPr>
+            <w:tcW w:w="1550" w:type="dxa"/>
+            <w:tcBorders>
+              <w:top w:val="single" w:sz="4" w:space="0" w:color="auto"/>
+              <w:left w:val="single" w:sz="4" w:space="0" w:color="auto"/>
+              <w:bottom w:val="single" w:sz="4" w:space="0" w:color="auto"/>
+              <w:right w:val="single" w:sz="4" w:space="0" w:color="auto"/>
+            </w:tcBorders>
+          </w:tcPr>
+          <w:p>
+            <w:pPr>
+              <w:jc w:val="center"/>
+              <w:rPr>
+                <w:szCs w:val="32"/>
+                <w:rtl/>
+              </w:rPr>
+            </w:pPr>
+          </w:p>
+        </w:tc>
+        <w:tc>
+          <w:tcPr>
+            <w:tcW w:w="1550" w:type="dxa"/>
+            <w:tcBorders>
+              <w:top w:val="single" w:sz="4" w:space="0" w:color="auto"/>
+              <w:left w:val="single" w:sz="4" w:space="0" w:color="auto"/>
+              <w:bottom w:val="single" w:sz="4" w:space="0" w:color="auto"/>
+              <w:right w:val="single" w:sz="4" w:space="0" w:color="auto"/>
+            </w:tcBorders>
+          </w:tcPr>
+          <w:p>
+            <w:pPr>
+              <w:jc w:val="center"/>
+              <w:rPr>
+                <w:szCs w:val="32"/>
+                <w:rtl/>
+              </w:rPr>
+            </w:pPr>
+          </w:p>
+        </w:tc>
+        <w:tc>
+          <w:tcPr>
+            <w:tcW w:w="1550" w:type="dxa"/>
+            <w:tcBorders>
+              <w:top w:val="single" w:sz="4" w:space="0" w:color="auto"/>
+              <w:left w:val="single" w:sz="4" w:space="0" w:color="auto"/>
+              <w:bottom w:val="single" w:sz="4" w:space="0" w:color="auto"/>
               <w:right w:val="single" w:sz="4" w:space="0" w:color="auto"/>
             </w:tcBorders>
           </w:tcPr>
@@ -1374,6 +1462,7 @@
             <w:tcBorders>
               <w:top w:val="single" w:sz="4" w:space="0" w:color="auto"/>
               <w:left w:val="single" w:sz="4" w:space="0" w:color="auto"/>
+              <w:bottom w:val="single" w:sz="4" w:space="0" w:color="auto"/>
               <w:right w:val="single" w:sz="4" w:space="0" w:color="auto"/>
             </w:tcBorders>
           </w:tcPr>
@@ -1401,8 +1490,10 @@
           <w:tcPr>
             <w:tcW w:w="1549" w:type="dxa"/>
             <w:tcBorders>
-              <w:left w:val="single" w:sz="4" w:space="0" w:color="auto"/>
-              <w:bottom w:val="single" w:sz="4" w:space="0" w:color="auto"/>
+              <w:top w:val="single" w:sz="4" w:space="0" w:color="auto"/>
+              <w:left w:val="single" w:sz="4" w:space="0" w:color="auto"/>
+              <w:bottom w:val="single" w:sz="4" w:space="0" w:color="auto"/>
+              <w:right w:val="single" w:sz="4" w:space="0" w:color="auto"/>
             </w:tcBorders>
           </w:tcPr>
           <w:p>
@@ -1419,78 +1510,88 @@
           <w:tcPr>
             <w:tcW w:w="1549" w:type="dxa"/>
             <w:tcBorders>
-              <w:bottom w:val="single" w:sz="4" w:space="0" w:color="auto"/>
-              <w:right w:val="single" w:sz="4" w:space="0" w:color="auto"/>
-            </w:tcBorders>
-          </w:tcPr>
-          <w:p>
-            <w:pPr>
-              <w:jc w:val="center"/>
-              <w:rPr>
-                <w:szCs w:val="32"/>
-                <w:rtl/>
-              </w:rPr>
-            </w:pPr>
-          </w:p>
-        </w:tc>
-        <w:tc>
-          <w:tcPr>
-            <w:tcW w:w="1550" w:type="dxa"/>
-            <w:tcBorders>
-              <w:left w:val="single" w:sz="4" w:space="0" w:color="auto"/>
-              <w:bottom w:val="single" w:sz="4" w:space="0" w:color="auto"/>
-            </w:tcBorders>
-          </w:tcPr>
-          <w:p>
-            <w:pPr>
-              <w:jc w:val="center"/>
-              <w:rPr>
-                <w:szCs w:val="32"/>
-                <w:rtl/>
-              </w:rPr>
-            </w:pPr>
-          </w:p>
-        </w:tc>
-        <w:tc>
-          <w:tcPr>
-            <w:tcW w:w="1550" w:type="dxa"/>
-            <w:tcBorders>
-              <w:bottom w:val="single" w:sz="4" w:space="0" w:color="auto"/>
-              <w:right w:val="single" w:sz="4" w:space="0" w:color="auto"/>
-            </w:tcBorders>
-          </w:tcPr>
-          <w:p>
-            <w:pPr>
-              <w:jc w:val="center"/>
-              <w:rPr>
-                <w:szCs w:val="32"/>
-                <w:rtl/>
-              </w:rPr>
-            </w:pPr>
-          </w:p>
-        </w:tc>
-        <w:tc>
-          <w:tcPr>
-            <w:tcW w:w="1550" w:type="dxa"/>
-            <w:tcBorders>
-              <w:left w:val="single" w:sz="4" w:space="0" w:color="auto"/>
-              <w:bottom w:val="single" w:sz="4" w:space="0" w:color="auto"/>
-            </w:tcBorders>
-          </w:tcPr>
-          <w:p>
-            <w:pPr>
-              <w:jc w:val="center"/>
-              <w:rPr>
-                <w:szCs w:val="32"/>
-                <w:rtl/>
-              </w:rPr>
-            </w:pPr>
-          </w:p>
-        </w:tc>
-        <w:tc>
-          <w:tcPr>
-            <w:tcW w:w="1550" w:type="dxa"/>
-            <w:tcBorders>
+              <w:top w:val="single" w:sz="4" w:space="0" w:color="auto"/>
+              <w:left w:val="single" w:sz="4" w:space="0" w:color="auto"/>
+              <w:bottom w:val="single" w:sz="4" w:space="0" w:color="auto"/>
+              <w:right w:val="single" w:sz="4" w:space="0" w:color="auto"/>
+            </w:tcBorders>
+          </w:tcPr>
+          <w:p>
+            <w:pPr>
+              <w:jc w:val="center"/>
+              <w:rPr>
+                <w:szCs w:val="32"/>
+                <w:rtl/>
+              </w:rPr>
+            </w:pPr>
+          </w:p>
+        </w:tc>
+        <w:tc>
+          <w:tcPr>
+            <w:tcW w:w="1550" w:type="dxa"/>
+            <w:tcBorders>
+              <w:top w:val="single" w:sz="4" w:space="0" w:color="auto"/>
+              <w:left w:val="single" w:sz="4" w:space="0" w:color="auto"/>
+              <w:bottom w:val="single" w:sz="4" w:space="0" w:color="auto"/>
+              <w:right w:val="single" w:sz="4" w:space="0" w:color="auto"/>
+            </w:tcBorders>
+          </w:tcPr>
+          <w:p>
+            <w:pPr>
+              <w:jc w:val="center"/>
+              <w:rPr>
+                <w:szCs w:val="32"/>
+                <w:rtl/>
+              </w:rPr>
+            </w:pPr>
+          </w:p>
+        </w:tc>
+        <w:tc>
+          <w:tcPr>
+            <w:tcW w:w="1550" w:type="dxa"/>
+            <w:tcBorders>
+              <w:top w:val="single" w:sz="4" w:space="0" w:color="auto"/>
+              <w:left w:val="single" w:sz="4" w:space="0" w:color="auto"/>
+              <w:bottom w:val="single" w:sz="4" w:space="0" w:color="auto"/>
+              <w:right w:val="single" w:sz="4" w:space="0" w:color="auto"/>
+            </w:tcBorders>
+          </w:tcPr>
+          <w:p>
+            <w:pPr>
+              <w:jc w:val="center"/>
+              <w:rPr>
+                <w:szCs w:val="32"/>
+                <w:rtl/>
+              </w:rPr>
+            </w:pPr>
+          </w:p>
+        </w:tc>
+        <w:tc>
+          <w:tcPr>
+            <w:tcW w:w="1550" w:type="dxa"/>
+            <w:tcBorders>
+              <w:top w:val="single" w:sz="4" w:space="0" w:color="auto"/>
+              <w:left w:val="single" w:sz="4" w:space="0" w:color="auto"/>
+              <w:bottom w:val="single" w:sz="4" w:space="0" w:color="auto"/>
+              <w:right w:val="single" w:sz="4" w:space="0" w:color="auto"/>
+            </w:tcBorders>
+          </w:tcPr>
+          <w:p>
+            <w:pPr>
+              <w:jc w:val="center"/>
+              <w:rPr>
+                <w:szCs w:val="32"/>
+                <w:rtl/>
+              </w:rPr>
+            </w:pPr>
+          </w:p>
+        </w:tc>
+        <w:tc>
+          <w:tcPr>
+            <w:tcW w:w="1550" w:type="dxa"/>
+            <w:tcBorders>
+              <w:top w:val="single" w:sz="4" w:space="0" w:color="auto"/>
+              <w:left w:val="single" w:sz="4" w:space="0" w:color="auto"/>
               <w:bottom w:val="single" w:sz="4" w:space="0" w:color="auto"/>
               <w:right w:val="single" w:sz="4" w:space="0" w:color="auto"/>
             </w:tcBorders>
@@ -1511,6 +1612,7 @@
             <w:gridSpan w:val="3"/>
             <w:vMerge/>
             <w:tcBorders>
+              <w:top w:val="single" w:sz="4" w:space="0" w:color="auto"/>
               <w:left w:val="single" w:sz="4" w:space="0" w:color="auto"/>
               <w:bottom w:val="single" w:sz="4" w:space="0" w:color="auto"/>
               <w:right w:val="single" w:sz="4" w:space="0" w:color="auto"/>
@@ -1531,7 +1633,6 @@
     <w:p>
       <w:pPr>
         <w:rPr>
-          <w:rFonts w:hint="cs"/>
           <w:szCs w:val="32"/>
           <w:rtl/>
         </w:rPr>

</xml_diff>